<commit_message>
Jobsheet 3 (Case Study
</commit_message>
<xml_diff>
--- a/Minggu 3/Tugas Jobsheet 3 (Case Study).docx
+++ b/Minggu 3/Tugas Jobsheet 3 (Case Study).docx
@@ -34,13 +34,6 @@
           <w:lang w:val="en-US"/>
         </w:rPr>
         <w:br/>
-      </w:r>
-      <w:r>
-        <w:rPr>
-          <w:b/>
-          <w:sz w:val="28"/>
-          <w:lang w:val="en-US"/>
-        </w:rPr>
         <w:t>Variabel, Tipe Data, Operator dan Input-Output</w:t>
       </w:r>
     </w:p>
@@ -678,7 +671,7 @@
         <w:rPr>
           <w:lang w:val="en-US"/>
         </w:rPr>
-        <w:t>Karena tipe data “Double” memiliki kapasitas lebih besar daripada tipe data “int” dan jika dipaksakan untuk menggunakan “int” maka akan besar kemungkinan mengalami kehilangan data karena besaran nilai melebihi kapasitas “int”.</w:t>
+        <w:t>kemungkinan terjadi pecahan pada nilai ujian sehingga diperlukan “double”.</w:t>
       </w:r>
     </w:p>
     <w:p>
@@ -738,8 +731,1513 @@
         </w:rPr>
         <w:t>3.</w:t>
       </w:r>
+      <w:r>
+        <w:rPr>
+          <w:lang w:val="en-US"/>
+        </w:rPr>
+        <w:t xml:space="preserve"> Deklarasi Scanner memiliki beberapa manfaat seperti mendapatkan input, mempermudah pembacaan jenis data, fleksibel dan dapat digunakan kembali (reusable)</w:t>
+      </w:r>
+    </w:p>
+    <w:p>
+      <w:pPr>
+        <w:spacing w:line="240" w:lineRule="auto"/>
+        <w:rPr>
+          <w:lang w:val="en-US"/>
+        </w:rPr>
+      </w:pPr>
+      <w:r>
+        <w:rPr>
+          <w:lang w:val="en-US"/>
+        </w:rPr>
+        <w:t>4. Tipe Data String karena lebih dari 1 karakter</w:t>
+      </w:r>
+    </w:p>
+    <w:p>
+      <w:pPr>
+        <w:spacing w:line="240" w:lineRule="auto"/>
+        <w:rPr>
+          <w:lang w:val="en-US"/>
+        </w:rPr>
+      </w:pPr>
+      <w:r>
+        <w:rPr>
+          <w:lang w:val="en-US"/>
+        </w:rPr>
+        <w:t>5.  berefek error, karena variabel tidak boleh menggunakan karakter khusus</w:t>
+      </w:r>
+    </w:p>
+    <w:p>
+      <w:pPr>
+        <w:spacing w:line="240" w:lineRule="auto"/>
+        <w:rPr>
+          <w:lang w:val="en-US"/>
+        </w:rPr>
+      </w:pPr>
+      <w:r>
+        <w:rPr>
+          <w:lang w:val="en-US"/>
+        </w:rPr>
+        <w:t>6.</w:t>
+      </w:r>
+      <w:r>
+        <w:rPr>
+          <w:lang w:val="en-US"/>
+        </w:rPr>
+        <w:t xml:space="preserve"> </w:t>
+      </w:r>
+      <w:r>
+        <w:rPr>
+          <w:noProof/>
+        </w:rPr>
+        <w:drawing>
+          <wp:inline distT="0" distB="0" distL="0" distR="0" wp14:anchorId="2B7AE960" wp14:editId="0C9659AC">
+            <wp:extent cx="6302791" cy="3543300"/>
+            <wp:effectExtent l="0" t="0" r="3175" b="0"/>
+            <wp:docPr id="4" name="Picture 4"/>
+            <wp:cNvGraphicFramePr>
+              <a:graphicFrameLocks xmlns:a="http://schemas.openxmlformats.org/drawingml/2006/main" noChangeAspect="1"/>
+            </wp:cNvGraphicFramePr>
+            <a:graphic xmlns:a="http://schemas.openxmlformats.org/drawingml/2006/main">
+              <a:graphicData uri="http://schemas.openxmlformats.org/drawingml/2006/picture">
+                <pic:pic xmlns:pic="http://schemas.openxmlformats.org/drawingml/2006/picture">
+                  <pic:nvPicPr>
+                    <pic:cNvPr id="1" name=""/>
+                    <pic:cNvPicPr/>
+                  </pic:nvPicPr>
+                  <pic:blipFill>
+                    <a:blip r:embed="rId8"/>
+                    <a:stretch>
+                      <a:fillRect/>
+                    </a:stretch>
+                  </pic:blipFill>
+                  <pic:spPr>
+                    <a:xfrm>
+                      <a:off x="0" y="0"/>
+                      <a:ext cx="6327258" cy="3557055"/>
+                    </a:xfrm>
+                    <a:prstGeom prst="rect">
+                      <a:avLst/>
+                    </a:prstGeom>
+                  </pic:spPr>
+                </pic:pic>
+              </a:graphicData>
+            </a:graphic>
+          </wp:inline>
+        </w:drawing>
+      </w:r>
+    </w:p>
+    <w:p>
+      <w:pPr>
+        <w:spacing w:line="240" w:lineRule="auto"/>
+        <w:rPr>
+          <w:noProof/>
+        </w:rPr>
+      </w:pPr>
+      <w:r>
+        <w:rPr>
+          <w:lang w:val="en-US"/>
+        </w:rPr>
+        <w:lastRenderedPageBreak/>
+        <w:t>7.</w:t>
+      </w:r>
+      <w:r>
+        <w:rPr>
+          <w:noProof/>
+        </w:rPr>
+        <w:t xml:space="preserve"> </w:t>
+      </w:r>
+      <w:r>
+        <w:rPr>
+          <w:noProof/>
+        </w:rPr>
+        <w:drawing>
+          <wp:inline distT="0" distB="0" distL="0" distR="0" wp14:anchorId="04412485" wp14:editId="47FFEE1A">
+            <wp:extent cx="5943600" cy="3341370"/>
+            <wp:effectExtent l="0" t="0" r="0" b="0"/>
+            <wp:docPr id="5" name="Picture 5"/>
+            <wp:cNvGraphicFramePr>
+              <a:graphicFrameLocks xmlns:a="http://schemas.openxmlformats.org/drawingml/2006/main" noChangeAspect="1"/>
+            </wp:cNvGraphicFramePr>
+            <a:graphic xmlns:a="http://schemas.openxmlformats.org/drawingml/2006/main">
+              <a:graphicData uri="http://schemas.openxmlformats.org/drawingml/2006/picture">
+                <pic:pic xmlns:pic="http://schemas.openxmlformats.org/drawingml/2006/picture">
+                  <pic:nvPicPr>
+                    <pic:cNvPr id="1" name=""/>
+                    <pic:cNvPicPr/>
+                  </pic:nvPicPr>
+                  <pic:blipFill>
+                    <a:blip r:embed="rId9"/>
+                    <a:stretch>
+                      <a:fillRect/>
+                    </a:stretch>
+                  </pic:blipFill>
+                  <pic:spPr>
+                    <a:xfrm>
+                      <a:off x="0" y="0"/>
+                      <a:ext cx="5943600" cy="3341370"/>
+                    </a:xfrm>
+                    <a:prstGeom prst="rect">
+                      <a:avLst/>
+                    </a:prstGeom>
+                  </pic:spPr>
+                </pic:pic>
+              </a:graphicData>
+            </a:graphic>
+          </wp:inline>
+        </w:drawing>
+      </w:r>
+    </w:p>
+    <w:p>
+      <w:pPr>
+        <w:spacing w:line="240" w:lineRule="auto"/>
+        <w:rPr>
+          <w:b/>
+          <w:sz w:val="28"/>
+          <w:lang w:val="en-US"/>
+        </w:rPr>
+      </w:pPr>
+      <w:r>
+        <w:rPr>
+          <w:b/>
+          <w:sz w:val="28"/>
+          <w:lang w:val="en-US"/>
+        </w:rPr>
+        <w:t>2.1 Kafe</w:t>
+      </w:r>
+    </w:p>
+    <w:p>
+      <w:pPr>
+        <w:spacing w:line="240" w:lineRule="auto"/>
+        <w:rPr>
+          <w:lang w:val="en-US"/>
+        </w:rPr>
+      </w:pPr>
+      <w:r>
+        <w:rPr>
+          <w:lang w:val="en-US"/>
+        </w:rPr>
+        <w:t>1. yang dimaksud “f” pada inisialisasi merupakan penanda bahwa operasi menggunakan tipe data float.</w:t>
+      </w:r>
+    </w:p>
+    <w:p>
+      <w:pPr>
+        <w:spacing w:line="240" w:lineRule="auto"/>
+        <w:rPr>
+          <w:lang w:val="en-US"/>
+        </w:rPr>
+      </w:pPr>
+      <w:r>
+        <w:rPr>
+          <w:lang w:val="en-US"/>
+        </w:rPr>
+        <w:t>2. jika masih terdapat “f” maka hasil akan berupa bilangan pecahan</w:t>
+      </w:r>
+      <w:r>
+        <w:rPr>
+          <w:lang w:val="en-US"/>
+        </w:rPr>
+        <w:br/>
+      </w:r>
+      <w:r>
+        <w:rPr>
+          <w:noProof/>
+        </w:rPr>
+        <w:drawing>
+          <wp:inline distT="0" distB="0" distL="0" distR="0" wp14:anchorId="7CEE5DA6" wp14:editId="25981E5B">
+            <wp:extent cx="2847975" cy="981075"/>
+            <wp:effectExtent l="0" t="0" r="9525" b="9525"/>
+            <wp:docPr id="7" name="Picture 7"/>
+            <wp:cNvGraphicFramePr>
+              <a:graphicFrameLocks xmlns:a="http://schemas.openxmlformats.org/drawingml/2006/main" noChangeAspect="1"/>
+            </wp:cNvGraphicFramePr>
+            <a:graphic xmlns:a="http://schemas.openxmlformats.org/drawingml/2006/main">
+              <a:graphicData uri="http://schemas.openxmlformats.org/drawingml/2006/picture">
+                <pic:pic xmlns:pic="http://schemas.openxmlformats.org/drawingml/2006/picture">
+                  <pic:nvPicPr>
+                    <pic:cNvPr id="1" name=""/>
+                    <pic:cNvPicPr/>
+                  </pic:nvPicPr>
+                  <pic:blipFill>
+                    <a:blip r:embed="rId10"/>
+                    <a:stretch>
+                      <a:fillRect/>
+                    </a:stretch>
+                  </pic:blipFill>
+                  <pic:spPr>
+                    <a:xfrm>
+                      <a:off x="0" y="0"/>
+                      <a:ext cx="2847975" cy="981075"/>
+                    </a:xfrm>
+                    <a:prstGeom prst="rect">
+                      <a:avLst/>
+                    </a:prstGeom>
+                  </pic:spPr>
+                </pic:pic>
+              </a:graphicData>
+            </a:graphic>
+          </wp:inline>
+        </w:drawing>
+      </w:r>
+    </w:p>
+    <w:p>
+      <w:pPr>
+        <w:spacing w:line="240" w:lineRule="auto"/>
+        <w:rPr>
+          <w:lang w:val="en-US"/>
+        </w:rPr>
+      </w:pPr>
+      <w:r>
+        <w:rPr>
+          <w:lang w:val="en-US"/>
+        </w:rPr>
+        <w:t>Sedangkan jika tidak menggunakan “f” hasil akan berubah menjadi bilangan bulat</w:t>
+      </w:r>
+      <w:r>
+        <w:rPr>
+          <w:lang w:val="en-US"/>
+        </w:rPr>
+        <w:br/>
+      </w:r>
+      <w:r>
+        <w:rPr>
+          <w:noProof/>
+        </w:rPr>
+        <w:drawing>
+          <wp:inline distT="0" distB="0" distL="0" distR="0" wp14:anchorId="7F8E1456" wp14:editId="43BF8432">
+            <wp:extent cx="2724150" cy="1181100"/>
+            <wp:effectExtent l="0" t="0" r="0" b="0"/>
+            <wp:docPr id="8" name="Picture 8"/>
+            <wp:cNvGraphicFramePr>
+              <a:graphicFrameLocks xmlns:a="http://schemas.openxmlformats.org/drawingml/2006/main" noChangeAspect="1"/>
+            </wp:cNvGraphicFramePr>
+            <a:graphic xmlns:a="http://schemas.openxmlformats.org/drawingml/2006/main">
+              <a:graphicData uri="http://schemas.openxmlformats.org/drawingml/2006/picture">
+                <pic:pic xmlns:pic="http://schemas.openxmlformats.org/drawingml/2006/picture">
+                  <pic:nvPicPr>
+                    <pic:cNvPr id="1" name=""/>
+                    <pic:cNvPicPr/>
+                  </pic:nvPicPr>
+                  <pic:blipFill>
+                    <a:blip r:embed="rId11"/>
+                    <a:stretch>
+                      <a:fillRect/>
+                    </a:stretch>
+                  </pic:blipFill>
+                  <pic:spPr>
+                    <a:xfrm>
+                      <a:off x="0" y="0"/>
+                      <a:ext cx="2724150" cy="1181100"/>
+                    </a:xfrm>
+                    <a:prstGeom prst="rect">
+                      <a:avLst/>
+                    </a:prstGeom>
+                  </pic:spPr>
+                </pic:pic>
+              </a:graphicData>
+            </a:graphic>
+          </wp:inline>
+        </w:drawing>
+      </w:r>
+      <w:r>
+        <w:rPr>
+          <w:lang w:val="en-US"/>
+        </w:rPr>
+        <w:br/>
+      </w:r>
+    </w:p>
+    <w:p>
+      <w:pPr>
+        <w:spacing w:line="240" w:lineRule="auto"/>
+        <w:rPr>
+          <w:lang w:val="en-US"/>
+        </w:rPr>
+      </w:pPr>
+    </w:p>
+    <w:p>
+      <w:pPr>
+        <w:spacing w:line="240" w:lineRule="auto"/>
+        <w:rPr>
+          <w:lang w:val="en-US"/>
+        </w:rPr>
+      </w:pPr>
+    </w:p>
+    <w:p>
+      <w:pPr>
+        <w:spacing w:line="240" w:lineRule="auto"/>
+        <w:rPr>
+          <w:lang w:val="en-US"/>
+        </w:rPr>
+      </w:pPr>
+    </w:p>
+    <w:p>
+      <w:pPr>
+        <w:spacing w:line="240" w:lineRule="auto"/>
+        <w:rPr>
+          <w:lang w:val="en-US"/>
+        </w:rPr>
+      </w:pPr>
+    </w:p>
+    <w:p>
+      <w:pPr>
+        <w:spacing w:line="240" w:lineRule="auto"/>
+        <w:rPr>
+          <w:noProof/>
+        </w:rPr>
+      </w:pPr>
+      <w:r>
+        <w:rPr>
+          <w:lang w:val="en-US"/>
+        </w:rPr>
+        <w:lastRenderedPageBreak/>
+        <w:t>3.</w:t>
+      </w:r>
+      <w:r>
+        <w:rPr>
+          <w:noProof/>
+        </w:rPr>
+        <w:t xml:space="preserve"> </w:t>
+      </w:r>
+      <w:r>
+        <w:rPr>
+          <w:noProof/>
+        </w:rPr>
+        <w:drawing>
+          <wp:inline distT="0" distB="0" distL="0" distR="0" wp14:anchorId="05C409CB" wp14:editId="5B58000B">
+            <wp:extent cx="5943600" cy="3341370"/>
+            <wp:effectExtent l="0" t="0" r="0" b="0"/>
+            <wp:docPr id="10" name="Picture 10"/>
+            <wp:cNvGraphicFramePr>
+              <a:graphicFrameLocks xmlns:a="http://schemas.openxmlformats.org/drawingml/2006/main" noChangeAspect="1"/>
+            </wp:cNvGraphicFramePr>
+            <a:graphic xmlns:a="http://schemas.openxmlformats.org/drawingml/2006/main">
+              <a:graphicData uri="http://schemas.openxmlformats.org/drawingml/2006/picture">
+                <pic:pic xmlns:pic="http://schemas.openxmlformats.org/drawingml/2006/picture">
+                  <pic:nvPicPr>
+                    <pic:cNvPr id="1" name=""/>
+                    <pic:cNvPicPr/>
+                  </pic:nvPicPr>
+                  <pic:blipFill>
+                    <a:blip r:embed="rId12"/>
+                    <a:stretch>
+                      <a:fillRect/>
+                    </a:stretch>
+                  </pic:blipFill>
+                  <pic:spPr>
+                    <a:xfrm>
+                      <a:off x="0" y="0"/>
+                      <a:ext cx="5943600" cy="3341370"/>
+                    </a:xfrm>
+                    <a:prstGeom prst="rect">
+                      <a:avLst/>
+                    </a:prstGeom>
+                  </pic:spPr>
+                </pic:pic>
+              </a:graphicData>
+            </a:graphic>
+          </wp:inline>
+        </w:drawing>
+      </w:r>
+    </w:p>
+    <w:p>
+      <w:pPr>
+        <w:spacing w:line="240" w:lineRule="auto"/>
+        <w:rPr>
+          <w:noProof/>
+        </w:rPr>
+      </w:pPr>
+      <w:r>
+        <w:rPr>
+          <w:noProof/>
+          <w:lang w:val="en-US"/>
+        </w:rPr>
+        <w:t>4.</w:t>
+      </w:r>
+      <w:r>
+        <w:rPr>
+          <w:noProof/>
+        </w:rPr>
+        <w:t xml:space="preserve"> </w:t>
+      </w:r>
+      <w:r>
+        <w:rPr>
+          <w:noProof/>
+        </w:rPr>
+        <w:drawing>
+          <wp:inline distT="0" distB="0" distL="0" distR="0" wp14:anchorId="2E724C09" wp14:editId="09CC7DA1">
+            <wp:extent cx="5943600" cy="3341370"/>
+            <wp:effectExtent l="0" t="0" r="0" b="0"/>
+            <wp:docPr id="11" name="Picture 11"/>
+            <wp:cNvGraphicFramePr>
+              <a:graphicFrameLocks xmlns:a="http://schemas.openxmlformats.org/drawingml/2006/main" noChangeAspect="1"/>
+            </wp:cNvGraphicFramePr>
+            <a:graphic xmlns:a="http://schemas.openxmlformats.org/drawingml/2006/main">
+              <a:graphicData uri="http://schemas.openxmlformats.org/drawingml/2006/picture">
+                <pic:pic xmlns:pic="http://schemas.openxmlformats.org/drawingml/2006/picture">
+                  <pic:nvPicPr>
+                    <pic:cNvPr id="1" name=""/>
+                    <pic:cNvPicPr/>
+                  </pic:nvPicPr>
+                  <pic:blipFill>
+                    <a:blip r:embed="rId13"/>
+                    <a:stretch>
+                      <a:fillRect/>
+                    </a:stretch>
+                  </pic:blipFill>
+                  <pic:spPr>
+                    <a:xfrm>
+                      <a:off x="0" y="0"/>
+                      <a:ext cx="5943600" cy="3341370"/>
+                    </a:xfrm>
+                    <a:prstGeom prst="rect">
+                      <a:avLst/>
+                    </a:prstGeom>
+                  </pic:spPr>
+                </pic:pic>
+              </a:graphicData>
+            </a:graphic>
+          </wp:inline>
+        </w:drawing>
+      </w:r>
+    </w:p>
+    <w:p>
+      <w:pPr>
+        <w:spacing w:line="240" w:lineRule="auto"/>
+        <w:rPr>
+          <w:noProof/>
+          <w:lang w:val="en-US"/>
+        </w:rPr>
+      </w:pPr>
+      <w:r>
+        <w:rPr>
+          <w:noProof/>
+          <w:lang w:val="en-US"/>
+        </w:rPr>
+        <w:t>5. Karena kapasitas milik “Byte” tidak sebesar “Double” sehingga jika terdapat input melebihi kapasitas byte maka akan kehilangan data.</w:t>
+      </w:r>
+    </w:p>
+    <w:p>
+      <w:pPr>
+        <w:spacing w:line="240" w:lineRule="auto"/>
+        <w:rPr>
+          <w:noProof/>
+          <w:lang w:val="en-US"/>
+        </w:rPr>
+      </w:pPr>
+    </w:p>
+    <w:p>
+      <w:pPr>
+        <w:spacing w:line="240" w:lineRule="auto"/>
+        <w:rPr>
+          <w:b/>
+          <w:noProof/>
+          <w:sz w:val="28"/>
+          <w:lang w:val="en-US"/>
+        </w:rPr>
+      </w:pPr>
+      <w:r>
+        <w:rPr>
+          <w:noProof/>
+          <w:lang w:val="en-US"/>
+        </w:rPr>
+        <w:lastRenderedPageBreak/>
+        <w:t>6.</w:t>
+      </w:r>
+      <w:r>
+        <w:rPr>
+          <w:noProof/>
+          <w:lang w:val="en-US"/>
+        </w:rPr>
+        <w:t xml:space="preserve">Casting digunakan untuk merubah tipe data menjadi tipe data yang diinginkan seperti “int” ke “float” dan sebaliknya. </w:t>
+      </w:r>
+      <w:r>
+        <w:rPr>
+          <w:noProof/>
+          <w:lang w:val="en-US"/>
+        </w:rPr>
+        <w:br/>
+        <w:t xml:space="preserve">Casting sangat diperlukan </w:t>
+      </w:r>
+      <w:r>
+        <w:rPr>
+          <w:noProof/>
+          <w:lang w:val="en-US"/>
+        </w:rPr>
+        <w:t>karena dapat menghemat waktu dan ruang serta sangat flexibel untuk keperluan tertentu.</w:t>
+      </w:r>
+      <w:r>
+        <w:rPr>
+          <w:noProof/>
+          <w:lang w:val="en-US"/>
+        </w:rPr>
+        <w:br/>
+      </w:r>
+      <w:r>
+        <w:rPr>
+          <w:noProof/>
+          <w:lang w:val="en-US"/>
+        </w:rPr>
+        <w:br/>
+      </w:r>
+      <w:r>
+        <w:rPr>
+          <w:b/>
+          <w:noProof/>
+          <w:sz w:val="28"/>
+          <w:lang w:val="en-US"/>
+        </w:rPr>
+        <w:t>TUGAS</w:t>
+      </w:r>
+    </w:p>
+    <w:p>
+      <w:pPr>
+        <w:spacing w:line="240" w:lineRule="auto"/>
+        <w:rPr>
+          <w:noProof/>
+          <w:lang w:val="en-US"/>
+        </w:rPr>
+      </w:pPr>
+      <w:r>
+        <w:rPr>
+          <w:noProof/>
+          <w:lang w:val="en-US"/>
+        </w:rPr>
+        <w:t xml:space="preserve">1.   </w:t>
+      </w:r>
+    </w:p>
+    <w:p>
+      <w:pPr>
+        <w:spacing w:line="240" w:lineRule="auto"/>
+        <w:rPr>
+          <w:noProof/>
+          <w:lang w:val="en-US"/>
+        </w:rPr>
+      </w:pPr>
+      <w:r>
+        <w:rPr>
+          <w:b/>
+          <w:noProof/>
+          <w:lang w:val="en-US"/>
+        </w:rPr>
+        <w:t>Input :</w:t>
+      </w:r>
+      <w:r>
+        <w:rPr>
+          <w:noProof/>
+          <w:lang w:val="en-US"/>
+        </w:rPr>
+        <w:t xml:space="preserve"> </w:t>
+      </w:r>
+    </w:p>
+    <w:p>
+      <w:pPr>
+        <w:spacing w:line="240" w:lineRule="auto"/>
+        <w:rPr>
+          <w:noProof/>
+          <w:lang w:val="en-US"/>
+        </w:rPr>
+      </w:pPr>
+      <w:r>
+        <w:rPr>
+          <w:noProof/>
+          <w:lang w:val="en-US"/>
+        </w:rPr>
+        <w:tab/>
+        <w:t>A. Jumlah Penggunaan Kwh Pengguna</w:t>
+      </w:r>
+      <w:r>
+        <w:rPr>
+          <w:noProof/>
+          <w:lang w:val="en-US"/>
+        </w:rPr>
+        <w:br/>
+      </w:r>
+      <w:r>
+        <w:rPr>
+          <w:noProof/>
+          <w:lang w:val="en-US"/>
+        </w:rPr>
+        <w:tab/>
+        <w:t>B. Penggunaan Tarif per Kwh</w:t>
+      </w:r>
+    </w:p>
+    <w:p>
+      <w:pPr>
+        <w:spacing w:line="240" w:lineRule="auto"/>
+        <w:rPr>
+          <w:noProof/>
+          <w:lang w:val="en-US"/>
+        </w:rPr>
+      </w:pPr>
+      <w:r>
+        <w:rPr>
+          <w:b/>
+          <w:noProof/>
+          <w:lang w:val="en-US"/>
+        </w:rPr>
+        <w:t>Output :</w:t>
+      </w:r>
+      <w:r>
+        <w:rPr>
+          <w:noProof/>
+          <w:lang w:val="en-US"/>
+        </w:rPr>
+        <w:br/>
+      </w:r>
+      <w:r>
+        <w:rPr>
+          <w:noProof/>
+          <w:lang w:val="en-US"/>
+        </w:rPr>
+        <w:tab/>
+        <w:t>A. Total Tagihan Listrik</w:t>
+      </w:r>
+      <w:r>
+        <w:rPr>
+          <w:noProof/>
+          <w:lang w:val="en-US"/>
+        </w:rPr>
+        <w:br/>
+      </w:r>
+      <w:r>
+        <w:rPr>
+          <w:noProof/>
+          <w:lang w:val="en-US"/>
+        </w:rPr>
+        <w:tab/>
+        <w:t>B. Indikator Penggunaan Listrik (jika melebihi 500</w:t>
+      </w:r>
+      <w:r>
+        <w:rPr>
+          <w:noProof/>
+          <w:lang w:val="en-US"/>
+        </w:rPr>
+        <w:t>kW</w:t>
+      </w:r>
+      <w:r>
+        <w:rPr>
+          <w:noProof/>
+          <w:lang w:val="en-US"/>
+        </w:rPr>
+        <w:t>h dengan tipe data Boolean)</w:t>
+      </w:r>
+      <w:r>
+        <w:rPr>
+          <w:noProof/>
+          <w:lang w:val="en-US"/>
+        </w:rPr>
+        <w:br/>
+        <w:t xml:space="preserve">       </w:t>
+      </w:r>
+    </w:p>
+    <w:p>
+      <w:pPr>
+        <w:spacing w:line="240" w:lineRule="auto"/>
+        <w:rPr>
+          <w:noProof/>
+          <w:lang w:val="en-US"/>
+        </w:rPr>
+      </w:pPr>
+      <w:r>
+        <w:rPr>
+          <w:b/>
+          <w:noProof/>
+          <w:lang w:val="en-US"/>
+        </w:rPr>
+        <w:t>Algoritma yang digunakan :</w:t>
+      </w:r>
+    </w:p>
+    <w:p>
+      <w:pPr>
+        <w:spacing w:line="240" w:lineRule="auto"/>
+        <w:rPr>
+          <w:noProof/>
+          <w:lang w:val="en-US"/>
+        </w:rPr>
+      </w:pPr>
+      <w:r>
+        <w:rPr>
+          <w:noProof/>
+          <w:lang w:val="en-US"/>
+        </w:rPr>
+        <w:tab/>
+        <w:t xml:space="preserve">A.Dapatkan Data Input Penggunaan Listrik berbentuk </w:t>
+      </w:r>
+      <w:r>
+        <w:rPr>
+          <w:noProof/>
+          <w:lang w:val="en-US"/>
+        </w:rPr>
+        <w:t>kW</w:t>
+      </w:r>
+      <w:r>
+        <w:rPr>
+          <w:noProof/>
+          <w:lang w:val="en-US"/>
+        </w:rPr>
+        <w:t>h dari setoran Pengguna</w:t>
+      </w:r>
+      <w:r>
+        <w:rPr>
+          <w:noProof/>
+          <w:lang w:val="en-US"/>
+        </w:rPr>
+        <w:t>.</w:t>
+      </w:r>
+      <w:r>
+        <w:rPr>
+          <w:noProof/>
+          <w:lang w:val="en-US"/>
+        </w:rPr>
+        <w:br/>
+      </w:r>
+      <w:r>
+        <w:rPr>
+          <w:noProof/>
+          <w:lang w:val="en-US"/>
+        </w:rPr>
+        <w:tab/>
+        <w:t xml:space="preserve">B.Menentukan Tarif Listrik per </w:t>
+      </w:r>
+      <w:r>
+        <w:rPr>
+          <w:noProof/>
+          <w:lang w:val="en-US"/>
+        </w:rPr>
+        <w:t>kW</w:t>
+      </w:r>
+      <w:r>
+        <w:rPr>
+          <w:noProof/>
+          <w:lang w:val="en-US"/>
+        </w:rPr>
+        <w:t>h</w:t>
+      </w:r>
+      <w:r>
+        <w:rPr>
+          <w:noProof/>
+          <w:lang w:val="en-US"/>
+        </w:rPr>
+        <w:t>.</w:t>
+      </w:r>
+    </w:p>
+    <w:p>
+      <w:pPr>
+        <w:spacing w:line="240" w:lineRule="auto"/>
+        <w:ind w:left="720"/>
+        <w:rPr>
+          <w:noProof/>
+          <w:lang w:val="en-US"/>
+        </w:rPr>
+      </w:pPr>
+      <w:r>
+        <w:rPr>
+          <w:noProof/>
+          <w:lang w:val="en-US"/>
+        </w:rPr>
+        <w:t xml:space="preserve">C. Menghitung Total Tagihan dengan cara mengalikan jumlah penggunaan listrik dengan tarif per </w:t>
+      </w:r>
+      <w:r>
+        <w:rPr>
+          <w:noProof/>
+          <w:lang w:val="en-US"/>
+        </w:rPr>
+        <w:t>kW</w:t>
+      </w:r>
+      <w:r>
+        <w:rPr>
+          <w:noProof/>
+          <w:lang w:val="en-US"/>
+        </w:rPr>
+        <w:t>h.</w:t>
+      </w:r>
+    </w:p>
+    <w:p>
+      <w:pPr>
+        <w:spacing w:line="240" w:lineRule="auto"/>
+        <w:ind w:left="720"/>
+        <w:rPr>
+          <w:noProof/>
+          <w:lang w:val="en-US"/>
+        </w:rPr>
+      </w:pPr>
+      <w:r>
+        <w:rPr>
+          <w:noProof/>
+          <w:lang w:val="en-US"/>
+        </w:rPr>
+        <w:t>D. Mengecheck apakah penggunaan listrik melebihi</w:t>
+      </w:r>
+      <w:r>
+        <w:rPr>
+          <w:noProof/>
+          <w:lang w:val="en-US"/>
+        </w:rPr>
+        <w:t xml:space="preserve"> 500 kWh</w:t>
+      </w:r>
+      <w:r>
+        <w:rPr>
+          <w:noProof/>
+          <w:lang w:val="en-US"/>
+        </w:rPr>
+        <w:t xml:space="preserve"> </w:t>
+      </w:r>
+      <w:r>
+        <w:rPr>
+          <w:noProof/>
+          <w:lang w:val="en-US"/>
+        </w:rPr>
+        <w:t>dengan Operator Relasi.</w:t>
+      </w:r>
+    </w:p>
+    <w:p>
+      <w:pPr>
+        <w:spacing w:line="240" w:lineRule="auto"/>
+        <w:ind w:left="720"/>
+        <w:rPr>
+          <w:noProof/>
+          <w:lang w:val="en-US"/>
+        </w:rPr>
+      </w:pPr>
+      <w:r>
+        <w:rPr>
+          <w:noProof/>
+          <w:lang w:val="en-US"/>
+        </w:rPr>
+        <w:t>E. Compile dan Output Total Tagihan Listrik dan hasil Check dari Indikator Penggunaan Listrik (jika melebihi 500kWh).</w:t>
+      </w:r>
+    </w:p>
+    <w:p>
+      <w:pPr>
+        <w:spacing w:line="240" w:lineRule="auto"/>
+        <w:rPr>
+          <w:noProof/>
+          <w:lang w:val="en-US"/>
+        </w:rPr>
+      </w:pPr>
+      <w:r>
+        <w:rPr>
+          <w:noProof/>
+        </w:rPr>
+        <w:drawing>
+          <wp:inline distT="0" distB="0" distL="0" distR="0" wp14:anchorId="0D365178" wp14:editId="349489C3">
+            <wp:extent cx="5943600" cy="3341370"/>
+            <wp:effectExtent l="0" t="0" r="0" b="0"/>
+            <wp:docPr id="6" name="Picture 6"/>
+            <wp:cNvGraphicFramePr>
+              <a:graphicFrameLocks xmlns:a="http://schemas.openxmlformats.org/drawingml/2006/main" noChangeAspect="1"/>
+            </wp:cNvGraphicFramePr>
+            <a:graphic xmlns:a="http://schemas.openxmlformats.org/drawingml/2006/main">
+              <a:graphicData uri="http://schemas.openxmlformats.org/drawingml/2006/picture">
+                <pic:pic xmlns:pic="http://schemas.openxmlformats.org/drawingml/2006/picture">
+                  <pic:nvPicPr>
+                    <pic:cNvPr id="1" name=""/>
+                    <pic:cNvPicPr/>
+                  </pic:nvPicPr>
+                  <pic:blipFill>
+                    <a:blip r:embed="rId14"/>
+                    <a:stretch>
+                      <a:fillRect/>
+                    </a:stretch>
+                  </pic:blipFill>
+                  <pic:spPr>
+                    <a:xfrm>
+                      <a:off x="0" y="0"/>
+                      <a:ext cx="5943600" cy="3341370"/>
+                    </a:xfrm>
+                    <a:prstGeom prst="rect">
+                      <a:avLst/>
+                    </a:prstGeom>
+                  </pic:spPr>
+                </pic:pic>
+              </a:graphicData>
+            </a:graphic>
+          </wp:inline>
+        </w:drawing>
+      </w:r>
+    </w:p>
+    <w:p>
+      <w:pPr>
+        <w:spacing w:line="240" w:lineRule="auto"/>
+        <w:rPr>
+          <w:noProof/>
+          <w:lang w:val="en-US"/>
+        </w:rPr>
+      </w:pPr>
+      <w:r>
+        <w:rPr>
+          <w:noProof/>
+          <w:lang w:val="en-US"/>
+        </w:rPr>
+        <w:lastRenderedPageBreak/>
+        <w:t>2.</w:t>
+      </w:r>
+      <w:r>
+        <w:rPr>
+          <w:noProof/>
+          <w:lang w:val="en-US"/>
+        </w:rPr>
+        <w:t xml:space="preserve"> </w:t>
+      </w:r>
+    </w:p>
+    <w:p>
+      <w:pPr>
+        <w:spacing w:line="240" w:lineRule="auto"/>
+        <w:rPr>
+          <w:noProof/>
+          <w:lang w:val="en-US"/>
+        </w:rPr>
+      </w:pPr>
       <w:bookmarkStart w:id="0" w:name="_GoBack"/>
       <w:bookmarkEnd w:id="0"/>
+      <w:r>
+        <w:rPr>
+          <w:b/>
+          <w:noProof/>
+          <w:lang w:val="en-US"/>
+        </w:rPr>
+        <w:t>Input :</w:t>
+      </w:r>
+      <w:r>
+        <w:rPr>
+          <w:noProof/>
+          <w:lang w:val="en-US"/>
+        </w:rPr>
+        <w:t xml:space="preserve"> </w:t>
+      </w:r>
+    </w:p>
+    <w:p>
+      <w:pPr>
+        <w:spacing w:line="240" w:lineRule="auto"/>
+        <w:rPr>
+          <w:noProof/>
+          <w:lang w:val="en-US"/>
+        </w:rPr>
+      </w:pPr>
+      <w:r>
+        <w:rPr>
+          <w:noProof/>
+          <w:lang w:val="en-US"/>
+        </w:rPr>
+        <w:tab/>
+        <w:t xml:space="preserve">A. </w:t>
+      </w:r>
+      <w:r>
+        <w:rPr>
+          <w:noProof/>
+          <w:lang w:val="en-US"/>
+        </w:rPr>
+        <w:t>Durasi Kerja Karyawan</w:t>
+      </w:r>
+      <w:r>
+        <w:rPr>
+          <w:noProof/>
+          <w:lang w:val="en-US"/>
+        </w:rPr>
+        <w:br/>
+      </w:r>
+      <w:r>
+        <w:rPr>
+          <w:noProof/>
+          <w:lang w:val="en-US"/>
+        </w:rPr>
+        <w:tab/>
+        <w:t>B.</w:t>
+      </w:r>
+      <w:r>
+        <w:rPr>
+          <w:noProof/>
+          <w:lang w:val="en-US"/>
+        </w:rPr>
+        <w:t xml:space="preserve"> Upah Per Jam</w:t>
+      </w:r>
+    </w:p>
+    <w:p>
+      <w:pPr>
+        <w:spacing w:line="240" w:lineRule="auto"/>
+        <w:rPr>
+          <w:noProof/>
+          <w:lang w:val="en-US"/>
+        </w:rPr>
+      </w:pPr>
+      <w:r>
+        <w:rPr>
+          <w:noProof/>
+          <w:lang w:val="en-US"/>
+        </w:rPr>
+        <w:tab/>
+        <w:t>C. Persen Bonus Kerja (10%)</w:t>
+      </w:r>
+      <w:r>
+        <w:rPr>
+          <w:noProof/>
+          <w:lang w:val="en-US"/>
+        </w:rPr>
+        <w:br/>
+      </w:r>
+      <w:r>
+        <w:rPr>
+          <w:noProof/>
+          <w:lang w:val="en-US"/>
+        </w:rPr>
+        <w:tab/>
+        <w:t>D. Persen Pajak (5%)</w:t>
+      </w:r>
+    </w:p>
+    <w:p>
+      <w:pPr>
+        <w:spacing w:line="240" w:lineRule="auto"/>
+        <w:rPr>
+          <w:noProof/>
+          <w:lang w:val="en-US"/>
+        </w:rPr>
+      </w:pPr>
+      <w:r>
+        <w:rPr>
+          <w:b/>
+          <w:noProof/>
+          <w:lang w:val="en-US"/>
+        </w:rPr>
+        <w:t>Output :</w:t>
+      </w:r>
+      <w:r>
+        <w:rPr>
+          <w:noProof/>
+          <w:lang w:val="en-US"/>
+        </w:rPr>
+        <w:br/>
+      </w:r>
+      <w:r>
+        <w:rPr>
+          <w:noProof/>
+          <w:lang w:val="en-US"/>
+        </w:rPr>
+        <w:tab/>
+        <w:t>A.</w:t>
+      </w:r>
+      <w:r>
+        <w:rPr>
+          <w:noProof/>
+          <w:lang w:val="en-US"/>
+        </w:rPr>
+        <w:t xml:space="preserve"> Rincian hitung (</w:t>
+      </w:r>
+      <w:r>
+        <w:rPr>
+          <w:noProof/>
+          <w:lang w:val="en-US"/>
+        </w:rPr>
+        <w:t xml:space="preserve"> berupa Bonus Karyawan, Gaji setelah Bonus, Pajak Karyawan)</w:t>
+      </w:r>
+      <w:r>
+        <w:rPr>
+          <w:noProof/>
+          <w:lang w:val="en-US"/>
+        </w:rPr>
+        <w:br/>
+      </w:r>
+      <w:r>
+        <w:rPr>
+          <w:noProof/>
+          <w:lang w:val="en-US"/>
+        </w:rPr>
+        <w:tab/>
+        <w:t>B.</w:t>
+      </w:r>
+      <w:r>
+        <w:rPr>
+          <w:noProof/>
+          <w:lang w:val="en-US"/>
+        </w:rPr>
+        <w:t xml:space="preserve"> Gaji Bersih Karyawan ( hasil dari Rincian Hitung)</w:t>
+      </w:r>
+      <w:r>
+        <w:rPr>
+          <w:noProof/>
+          <w:lang w:val="en-US"/>
+        </w:rPr>
+        <w:br/>
+        <w:t xml:space="preserve">       </w:t>
+      </w:r>
+    </w:p>
+    <w:p>
+      <w:pPr>
+        <w:spacing w:line="240" w:lineRule="auto"/>
+        <w:rPr>
+          <w:noProof/>
+          <w:lang w:val="en-US"/>
+        </w:rPr>
+      </w:pPr>
+      <w:r>
+        <w:rPr>
+          <w:b/>
+          <w:noProof/>
+          <w:lang w:val="en-US"/>
+        </w:rPr>
+        <w:t>Algoritma yang digunakan :</w:t>
+      </w:r>
+    </w:p>
+    <w:p>
+      <w:pPr>
+        <w:pStyle w:val="ListParagraph"/>
+        <w:numPr>
+          <w:ilvl w:val="0"/>
+          <w:numId w:val="5"/>
+        </w:numPr>
+        <w:spacing w:line="240" w:lineRule="auto"/>
+        <w:rPr>
+          <w:noProof/>
+          <w:lang w:val="en-US"/>
+        </w:rPr>
+      </w:pPr>
+      <w:r>
+        <w:rPr>
+          <w:noProof/>
+          <w:lang w:val="en-US"/>
+        </w:rPr>
+        <w:t>Dapatkan data input berupa Durasi Kerja, Upah Per Jam, Persen Bonus, dan Persen Pajak.</w:t>
+      </w:r>
+    </w:p>
+    <w:p>
+      <w:pPr>
+        <w:pStyle w:val="ListParagraph"/>
+        <w:numPr>
+          <w:ilvl w:val="0"/>
+          <w:numId w:val="5"/>
+        </w:numPr>
+        <w:spacing w:line="240" w:lineRule="auto"/>
+        <w:rPr>
+          <w:noProof/>
+          <w:lang w:val="en-US"/>
+        </w:rPr>
+      </w:pPr>
+      <w:r>
+        <w:rPr>
+          <w:noProof/>
+          <w:lang w:val="en-US"/>
+        </w:rPr>
+        <w:t>Menentukan Persen Bonus dan Persen Pajak</w:t>
+      </w:r>
+    </w:p>
+    <w:p>
+      <w:pPr>
+        <w:pStyle w:val="ListParagraph"/>
+        <w:numPr>
+          <w:ilvl w:val="0"/>
+          <w:numId w:val="5"/>
+        </w:numPr>
+        <w:spacing w:line="240" w:lineRule="auto"/>
+        <w:rPr>
+          <w:noProof/>
+          <w:lang w:val="en-US"/>
+        </w:rPr>
+      </w:pPr>
+      <w:r>
+        <w:rPr>
+          <w:noProof/>
+          <w:lang w:val="en-US"/>
+        </w:rPr>
+        <w:t xml:space="preserve">Perhitungan total gaji </w:t>
+      </w:r>
+      <w:r>
+        <w:rPr>
+          <w:noProof/>
+          <w:lang w:val="en-US"/>
+        </w:rPr>
+        <w:t>(</w:t>
+      </w:r>
+      <w:r>
+        <w:rPr>
+          <w:noProof/>
+          <w:lang w:val="en-US"/>
+        </w:rPr>
+        <w:t>dengan mengkalikan UpahPerJam dengan Durasi Kerja Karyawan</w:t>
+      </w:r>
+      <w:r>
+        <w:rPr>
+          <w:noProof/>
+          <w:lang w:val="en-US"/>
+        </w:rPr>
+        <w:t>)</w:t>
+      </w:r>
+      <w:r>
+        <w:rPr>
+          <w:noProof/>
+          <w:lang w:val="en-US"/>
+        </w:rPr>
+        <w:t>.</w:t>
+      </w:r>
+    </w:p>
+    <w:p>
+      <w:pPr>
+        <w:pStyle w:val="ListParagraph"/>
+        <w:numPr>
+          <w:ilvl w:val="0"/>
+          <w:numId w:val="5"/>
+        </w:numPr>
+        <w:spacing w:line="240" w:lineRule="auto"/>
+        <w:rPr>
+          <w:noProof/>
+          <w:lang w:val="en-US"/>
+        </w:rPr>
+      </w:pPr>
+      <w:r>
+        <w:rPr>
+          <w:noProof/>
+          <w:lang w:val="en-US"/>
+        </w:rPr>
+        <w:t xml:space="preserve">Perhitungan Bonus </w:t>
+      </w:r>
+      <w:r>
+        <w:rPr>
+          <w:noProof/>
+          <w:lang w:val="en-US"/>
+        </w:rPr>
+        <w:t>(</w:t>
+      </w:r>
+      <w:r>
+        <w:rPr>
+          <w:noProof/>
+          <w:lang w:val="en-US"/>
+        </w:rPr>
+        <w:t>dengan mengkalikan Persen Bonus dengan total gaji</w:t>
+      </w:r>
+      <w:r>
+        <w:rPr>
+          <w:noProof/>
+          <w:lang w:val="en-US"/>
+        </w:rPr>
+        <w:t>)</w:t>
+      </w:r>
+      <w:r>
+        <w:rPr>
+          <w:noProof/>
+          <w:lang w:val="en-US"/>
+        </w:rPr>
+        <w:t>.</w:t>
+      </w:r>
+    </w:p>
+    <w:p>
+      <w:pPr>
+        <w:pStyle w:val="ListParagraph"/>
+        <w:numPr>
+          <w:ilvl w:val="0"/>
+          <w:numId w:val="5"/>
+        </w:numPr>
+        <w:spacing w:line="240" w:lineRule="auto"/>
+        <w:rPr>
+          <w:noProof/>
+          <w:lang w:val="en-US"/>
+        </w:rPr>
+      </w:pPr>
+      <w:r>
+        <w:rPr>
+          <w:noProof/>
+          <w:lang w:val="en-US"/>
+        </w:rPr>
+        <w:t xml:space="preserve">Perhitungan total gaji </w:t>
+      </w:r>
+      <w:r>
+        <w:rPr>
+          <w:noProof/>
+          <w:lang w:val="en-US"/>
+        </w:rPr>
+        <w:t>setelah</w:t>
+      </w:r>
+      <w:r>
+        <w:rPr>
+          <w:noProof/>
+          <w:lang w:val="en-US"/>
+        </w:rPr>
+        <w:t xml:space="preserve"> bonus </w:t>
+      </w:r>
+      <w:r>
+        <w:rPr>
+          <w:noProof/>
+          <w:lang w:val="en-US"/>
+        </w:rPr>
+        <w:t>(</w:t>
+      </w:r>
+      <w:r>
+        <w:rPr>
+          <w:noProof/>
+          <w:lang w:val="en-US"/>
+        </w:rPr>
+        <w:t>dengan menambahkan total gaji dengan Bonus</w:t>
+      </w:r>
+      <w:r>
+        <w:rPr>
+          <w:noProof/>
+          <w:lang w:val="en-US"/>
+        </w:rPr>
+        <w:t>)</w:t>
+      </w:r>
+      <w:r>
+        <w:rPr>
+          <w:noProof/>
+          <w:lang w:val="en-US"/>
+        </w:rPr>
+        <w:t>.</w:t>
+      </w:r>
+    </w:p>
+    <w:p>
+      <w:pPr>
+        <w:pStyle w:val="ListParagraph"/>
+        <w:numPr>
+          <w:ilvl w:val="0"/>
+          <w:numId w:val="5"/>
+        </w:numPr>
+        <w:spacing w:line="240" w:lineRule="auto"/>
+        <w:rPr>
+          <w:noProof/>
+          <w:lang w:val="en-US"/>
+        </w:rPr>
+      </w:pPr>
+      <w:r>
+        <w:rPr>
+          <w:noProof/>
+          <w:lang w:val="en-US"/>
+        </w:rPr>
+        <w:t xml:space="preserve">Perhitungan Pajak Kerja </w:t>
+      </w:r>
+      <w:r>
+        <w:rPr>
+          <w:noProof/>
+          <w:lang w:val="en-US"/>
+        </w:rPr>
+        <w:t>(</w:t>
+      </w:r>
+      <w:r>
+        <w:rPr>
+          <w:noProof/>
+          <w:lang w:val="en-US"/>
+        </w:rPr>
+        <w:t xml:space="preserve">dengan </w:t>
+      </w:r>
+      <w:r>
+        <w:rPr>
+          <w:noProof/>
+          <w:lang w:val="en-US"/>
+        </w:rPr>
+        <w:t>mengkalikan Persen Pajak dengan total gaji setelah bonus).</w:t>
+      </w:r>
+    </w:p>
+    <w:p>
+      <w:pPr>
+        <w:pStyle w:val="ListParagraph"/>
+        <w:numPr>
+          <w:ilvl w:val="0"/>
+          <w:numId w:val="5"/>
+        </w:numPr>
+        <w:spacing w:line="240" w:lineRule="auto"/>
+        <w:rPr>
+          <w:noProof/>
+          <w:lang w:val="en-US"/>
+        </w:rPr>
+      </w:pPr>
+      <w:r>
+        <w:rPr>
+          <w:noProof/>
+          <w:lang w:val="en-US"/>
+        </w:rPr>
+        <w:t>Perhitungan Gaji Bersih Karyawan (dengan mengurangi total gaji setelah bonus dengan Pajak Kerja).</w:t>
+      </w:r>
+    </w:p>
+    <w:p>
+      <w:pPr>
+        <w:pStyle w:val="ListParagraph"/>
+        <w:numPr>
+          <w:ilvl w:val="0"/>
+          <w:numId w:val="5"/>
+        </w:numPr>
+        <w:spacing w:line="240" w:lineRule="auto"/>
+        <w:rPr>
+          <w:noProof/>
+          <w:lang w:val="en-US"/>
+        </w:rPr>
+      </w:pPr>
+      <w:r>
+        <w:rPr>
+          <w:noProof/>
+          <w:lang w:val="en-US"/>
+        </w:rPr>
+        <w:t>Membuat Rincian Hitung (total gaji, Bonus, total gaji setelah bonus, Pajak Kerja, Gaji Bersih Karyawan).</w:t>
+      </w:r>
+    </w:p>
+    <w:p>
+      <w:pPr>
+        <w:pStyle w:val="ListParagraph"/>
+        <w:numPr>
+          <w:ilvl w:val="0"/>
+          <w:numId w:val="5"/>
+        </w:numPr>
+        <w:spacing w:line="240" w:lineRule="auto"/>
+        <w:rPr>
+          <w:noProof/>
+          <w:lang w:val="en-US"/>
+        </w:rPr>
+      </w:pPr>
+      <w:r>
+        <w:rPr>
+          <w:noProof/>
+          <w:lang w:val="en-US"/>
+        </w:rPr>
+        <w:t>Compile dan Output Rincian Hitung beserta Gaji Bersih Karyawan.</w:t>
+      </w:r>
+      <w:r>
+        <w:rPr>
+          <w:noProof/>
+          <w:lang w:val="en-US"/>
+        </w:rPr>
+        <w:br/>
+      </w:r>
+      <w:r>
+        <w:rPr>
+          <w:noProof/>
+        </w:rPr>
+        <w:drawing>
+          <wp:inline distT="0" distB="0" distL="0" distR="0" wp14:anchorId="06FF3FD2" wp14:editId="751E461C">
+            <wp:extent cx="5943600" cy="3341370"/>
+            <wp:effectExtent l="0" t="0" r="0" b="0"/>
+            <wp:docPr id="9" name="Picture 9"/>
+            <wp:cNvGraphicFramePr>
+              <a:graphicFrameLocks xmlns:a="http://schemas.openxmlformats.org/drawingml/2006/main" noChangeAspect="1"/>
+            </wp:cNvGraphicFramePr>
+            <a:graphic xmlns:a="http://schemas.openxmlformats.org/drawingml/2006/main">
+              <a:graphicData uri="http://schemas.openxmlformats.org/drawingml/2006/picture">
+                <pic:pic xmlns:pic="http://schemas.openxmlformats.org/drawingml/2006/picture">
+                  <pic:nvPicPr>
+                    <pic:cNvPr id="1" name=""/>
+                    <pic:cNvPicPr/>
+                  </pic:nvPicPr>
+                  <pic:blipFill>
+                    <a:blip r:embed="rId15"/>
+                    <a:stretch>
+                      <a:fillRect/>
+                    </a:stretch>
+                  </pic:blipFill>
+                  <pic:spPr>
+                    <a:xfrm>
+                      <a:off x="0" y="0"/>
+                      <a:ext cx="5943600" cy="3341370"/>
+                    </a:xfrm>
+                    <a:prstGeom prst="rect">
+                      <a:avLst/>
+                    </a:prstGeom>
+                  </pic:spPr>
+                </pic:pic>
+              </a:graphicData>
+            </a:graphic>
+          </wp:inline>
+        </w:drawing>
+      </w:r>
+    </w:p>
+    <w:p>
+      <w:pPr>
+        <w:spacing w:line="240" w:lineRule="auto"/>
+        <w:rPr>
+          <w:lang w:val="en-US"/>
+        </w:rPr>
+      </w:pPr>
     </w:p>
     <w:sectPr>
       <w:pgSz w:w="12240" w:h="15840"/>
@@ -842,8 +2340,376 @@
       </w:pPr>
     </w:lvl>
   </w:abstractNum>
+  <w:abstractNum w:abstractNumId="1" w15:restartNumberingAfterBreak="0">
+    <w:nsid w:val="0DD95D88"/>
+    <w:multiLevelType w:val="hybridMultilevel"/>
+    <w:tmpl w:val="F46ECDA8"/>
+    <w:lvl w:ilvl="0" w:tplc="69A8CB6E">
+      <w:start w:val="1"/>
+      <w:numFmt w:val="upperLetter"/>
+      <w:lvlText w:val="%1."/>
+      <w:lvlJc w:val="left"/>
+      <w:pPr>
+        <w:ind w:left="1080" w:hanging="360"/>
+      </w:pPr>
+      <w:rPr>
+        <w:rFonts w:hint="default"/>
+      </w:rPr>
+    </w:lvl>
+    <w:lvl w:ilvl="1" w:tplc="04210019" w:tentative="1">
+      <w:start w:val="1"/>
+      <w:numFmt w:val="lowerLetter"/>
+      <w:lvlText w:val="%2."/>
+      <w:lvlJc w:val="left"/>
+      <w:pPr>
+        <w:ind w:left="1800" w:hanging="360"/>
+      </w:pPr>
+    </w:lvl>
+    <w:lvl w:ilvl="2" w:tplc="0421001B" w:tentative="1">
+      <w:start w:val="1"/>
+      <w:numFmt w:val="lowerRoman"/>
+      <w:lvlText w:val="%3."/>
+      <w:lvlJc w:val="right"/>
+      <w:pPr>
+        <w:ind w:left="2520" w:hanging="180"/>
+      </w:pPr>
+    </w:lvl>
+    <w:lvl w:ilvl="3" w:tplc="0421000F" w:tentative="1">
+      <w:start w:val="1"/>
+      <w:numFmt w:val="decimal"/>
+      <w:lvlText w:val="%4."/>
+      <w:lvlJc w:val="left"/>
+      <w:pPr>
+        <w:ind w:left="3240" w:hanging="360"/>
+      </w:pPr>
+    </w:lvl>
+    <w:lvl w:ilvl="4" w:tplc="04210019" w:tentative="1">
+      <w:start w:val="1"/>
+      <w:numFmt w:val="lowerLetter"/>
+      <w:lvlText w:val="%5."/>
+      <w:lvlJc w:val="left"/>
+      <w:pPr>
+        <w:ind w:left="3960" w:hanging="360"/>
+      </w:pPr>
+    </w:lvl>
+    <w:lvl w:ilvl="5" w:tplc="0421001B" w:tentative="1">
+      <w:start w:val="1"/>
+      <w:numFmt w:val="lowerRoman"/>
+      <w:lvlText w:val="%6."/>
+      <w:lvlJc w:val="right"/>
+      <w:pPr>
+        <w:ind w:left="4680" w:hanging="180"/>
+      </w:pPr>
+    </w:lvl>
+    <w:lvl w:ilvl="6" w:tplc="0421000F" w:tentative="1">
+      <w:start w:val="1"/>
+      <w:numFmt w:val="decimal"/>
+      <w:lvlText w:val="%7."/>
+      <w:lvlJc w:val="left"/>
+      <w:pPr>
+        <w:ind w:left="5400" w:hanging="360"/>
+      </w:pPr>
+    </w:lvl>
+    <w:lvl w:ilvl="7" w:tplc="04210019" w:tentative="1">
+      <w:start w:val="1"/>
+      <w:numFmt w:val="lowerLetter"/>
+      <w:lvlText w:val="%8."/>
+      <w:lvlJc w:val="left"/>
+      <w:pPr>
+        <w:ind w:left="6120" w:hanging="360"/>
+      </w:pPr>
+    </w:lvl>
+    <w:lvl w:ilvl="8" w:tplc="0421001B" w:tentative="1">
+      <w:start w:val="1"/>
+      <w:numFmt w:val="lowerRoman"/>
+      <w:lvlText w:val="%9."/>
+      <w:lvlJc w:val="right"/>
+      <w:pPr>
+        <w:ind w:left="6840" w:hanging="180"/>
+      </w:pPr>
+    </w:lvl>
+  </w:abstractNum>
+  <w:abstractNum w:abstractNumId="2" w15:restartNumberingAfterBreak="0">
+    <w:nsid w:val="35D02E78"/>
+    <w:multiLevelType w:val="hybridMultilevel"/>
+    <w:tmpl w:val="33A81BA4"/>
+    <w:lvl w:ilvl="0" w:tplc="F350DAB0">
+      <w:start w:val="1"/>
+      <w:numFmt w:val="upperLetter"/>
+      <w:lvlText w:val="%1."/>
+      <w:lvlJc w:val="left"/>
+      <w:pPr>
+        <w:ind w:left="1080" w:hanging="360"/>
+      </w:pPr>
+      <w:rPr>
+        <w:rFonts w:hint="default"/>
+      </w:rPr>
+    </w:lvl>
+    <w:lvl w:ilvl="1" w:tplc="04210019" w:tentative="1">
+      <w:start w:val="1"/>
+      <w:numFmt w:val="lowerLetter"/>
+      <w:lvlText w:val="%2."/>
+      <w:lvlJc w:val="left"/>
+      <w:pPr>
+        <w:ind w:left="1800" w:hanging="360"/>
+      </w:pPr>
+    </w:lvl>
+    <w:lvl w:ilvl="2" w:tplc="0421001B" w:tentative="1">
+      <w:start w:val="1"/>
+      <w:numFmt w:val="lowerRoman"/>
+      <w:lvlText w:val="%3."/>
+      <w:lvlJc w:val="right"/>
+      <w:pPr>
+        <w:ind w:left="2520" w:hanging="180"/>
+      </w:pPr>
+    </w:lvl>
+    <w:lvl w:ilvl="3" w:tplc="0421000F" w:tentative="1">
+      <w:start w:val="1"/>
+      <w:numFmt w:val="decimal"/>
+      <w:lvlText w:val="%4."/>
+      <w:lvlJc w:val="left"/>
+      <w:pPr>
+        <w:ind w:left="3240" w:hanging="360"/>
+      </w:pPr>
+    </w:lvl>
+    <w:lvl w:ilvl="4" w:tplc="04210019" w:tentative="1">
+      <w:start w:val="1"/>
+      <w:numFmt w:val="lowerLetter"/>
+      <w:lvlText w:val="%5."/>
+      <w:lvlJc w:val="left"/>
+      <w:pPr>
+        <w:ind w:left="3960" w:hanging="360"/>
+      </w:pPr>
+    </w:lvl>
+    <w:lvl w:ilvl="5" w:tplc="0421001B" w:tentative="1">
+      <w:start w:val="1"/>
+      <w:numFmt w:val="lowerRoman"/>
+      <w:lvlText w:val="%6."/>
+      <w:lvlJc w:val="right"/>
+      <w:pPr>
+        <w:ind w:left="4680" w:hanging="180"/>
+      </w:pPr>
+    </w:lvl>
+    <w:lvl w:ilvl="6" w:tplc="0421000F" w:tentative="1">
+      <w:start w:val="1"/>
+      <w:numFmt w:val="decimal"/>
+      <w:lvlText w:val="%7."/>
+      <w:lvlJc w:val="left"/>
+      <w:pPr>
+        <w:ind w:left="5400" w:hanging="360"/>
+      </w:pPr>
+    </w:lvl>
+    <w:lvl w:ilvl="7" w:tplc="04210019" w:tentative="1">
+      <w:start w:val="1"/>
+      <w:numFmt w:val="lowerLetter"/>
+      <w:lvlText w:val="%8."/>
+      <w:lvlJc w:val="left"/>
+      <w:pPr>
+        <w:ind w:left="6120" w:hanging="360"/>
+      </w:pPr>
+    </w:lvl>
+    <w:lvl w:ilvl="8" w:tplc="0421001B" w:tentative="1">
+      <w:start w:val="1"/>
+      <w:numFmt w:val="lowerRoman"/>
+      <w:lvlText w:val="%9."/>
+      <w:lvlJc w:val="right"/>
+      <w:pPr>
+        <w:ind w:left="6840" w:hanging="180"/>
+      </w:pPr>
+    </w:lvl>
+  </w:abstractNum>
+  <w:abstractNum w:abstractNumId="3" w15:restartNumberingAfterBreak="0">
+    <w:nsid w:val="40AC4F08"/>
+    <w:multiLevelType w:val="hybridMultilevel"/>
+    <w:tmpl w:val="960E39F4"/>
+    <w:lvl w:ilvl="0" w:tplc="D47E9FEC">
+      <w:start w:val="1"/>
+      <w:numFmt w:val="upperLetter"/>
+      <w:lvlText w:val="%1."/>
+      <w:lvlJc w:val="left"/>
+      <w:pPr>
+        <w:ind w:left="1080" w:hanging="360"/>
+      </w:pPr>
+      <w:rPr>
+        <w:rFonts w:hint="default"/>
+      </w:rPr>
+    </w:lvl>
+    <w:lvl w:ilvl="1" w:tplc="04210019" w:tentative="1">
+      <w:start w:val="1"/>
+      <w:numFmt w:val="lowerLetter"/>
+      <w:lvlText w:val="%2."/>
+      <w:lvlJc w:val="left"/>
+      <w:pPr>
+        <w:ind w:left="1800" w:hanging="360"/>
+      </w:pPr>
+    </w:lvl>
+    <w:lvl w:ilvl="2" w:tplc="0421001B" w:tentative="1">
+      <w:start w:val="1"/>
+      <w:numFmt w:val="lowerRoman"/>
+      <w:lvlText w:val="%3."/>
+      <w:lvlJc w:val="right"/>
+      <w:pPr>
+        <w:ind w:left="2520" w:hanging="180"/>
+      </w:pPr>
+    </w:lvl>
+    <w:lvl w:ilvl="3" w:tplc="0421000F" w:tentative="1">
+      <w:start w:val="1"/>
+      <w:numFmt w:val="decimal"/>
+      <w:lvlText w:val="%4."/>
+      <w:lvlJc w:val="left"/>
+      <w:pPr>
+        <w:ind w:left="3240" w:hanging="360"/>
+      </w:pPr>
+    </w:lvl>
+    <w:lvl w:ilvl="4" w:tplc="04210019" w:tentative="1">
+      <w:start w:val="1"/>
+      <w:numFmt w:val="lowerLetter"/>
+      <w:lvlText w:val="%5."/>
+      <w:lvlJc w:val="left"/>
+      <w:pPr>
+        <w:ind w:left="3960" w:hanging="360"/>
+      </w:pPr>
+    </w:lvl>
+    <w:lvl w:ilvl="5" w:tplc="0421001B" w:tentative="1">
+      <w:start w:val="1"/>
+      <w:numFmt w:val="lowerRoman"/>
+      <w:lvlText w:val="%6."/>
+      <w:lvlJc w:val="right"/>
+      <w:pPr>
+        <w:ind w:left="4680" w:hanging="180"/>
+      </w:pPr>
+    </w:lvl>
+    <w:lvl w:ilvl="6" w:tplc="0421000F" w:tentative="1">
+      <w:start w:val="1"/>
+      <w:numFmt w:val="decimal"/>
+      <w:lvlText w:val="%7."/>
+      <w:lvlJc w:val="left"/>
+      <w:pPr>
+        <w:ind w:left="5400" w:hanging="360"/>
+      </w:pPr>
+    </w:lvl>
+    <w:lvl w:ilvl="7" w:tplc="04210019" w:tentative="1">
+      <w:start w:val="1"/>
+      <w:numFmt w:val="lowerLetter"/>
+      <w:lvlText w:val="%8."/>
+      <w:lvlJc w:val="left"/>
+      <w:pPr>
+        <w:ind w:left="6120" w:hanging="360"/>
+      </w:pPr>
+    </w:lvl>
+    <w:lvl w:ilvl="8" w:tplc="0421001B" w:tentative="1">
+      <w:start w:val="1"/>
+      <w:numFmt w:val="lowerRoman"/>
+      <w:lvlText w:val="%9."/>
+      <w:lvlJc w:val="right"/>
+      <w:pPr>
+        <w:ind w:left="6840" w:hanging="180"/>
+      </w:pPr>
+    </w:lvl>
+  </w:abstractNum>
+  <w:abstractNum w:abstractNumId="4" w15:restartNumberingAfterBreak="0">
+    <w:nsid w:val="66370679"/>
+    <w:multiLevelType w:val="hybridMultilevel"/>
+    <w:tmpl w:val="A1F81638"/>
+    <w:lvl w:ilvl="0" w:tplc="95A68B6E">
+      <w:start w:val="1"/>
+      <w:numFmt w:val="upperLetter"/>
+      <w:lvlText w:val="%1."/>
+      <w:lvlJc w:val="left"/>
+      <w:pPr>
+        <w:ind w:left="1080" w:hanging="360"/>
+      </w:pPr>
+      <w:rPr>
+        <w:rFonts w:hint="default"/>
+      </w:rPr>
+    </w:lvl>
+    <w:lvl w:ilvl="1" w:tplc="04210019" w:tentative="1">
+      <w:start w:val="1"/>
+      <w:numFmt w:val="lowerLetter"/>
+      <w:lvlText w:val="%2."/>
+      <w:lvlJc w:val="left"/>
+      <w:pPr>
+        <w:ind w:left="1800" w:hanging="360"/>
+      </w:pPr>
+    </w:lvl>
+    <w:lvl w:ilvl="2" w:tplc="0421001B" w:tentative="1">
+      <w:start w:val="1"/>
+      <w:numFmt w:val="lowerRoman"/>
+      <w:lvlText w:val="%3."/>
+      <w:lvlJc w:val="right"/>
+      <w:pPr>
+        <w:ind w:left="2520" w:hanging="180"/>
+      </w:pPr>
+    </w:lvl>
+    <w:lvl w:ilvl="3" w:tplc="0421000F" w:tentative="1">
+      <w:start w:val="1"/>
+      <w:numFmt w:val="decimal"/>
+      <w:lvlText w:val="%4."/>
+      <w:lvlJc w:val="left"/>
+      <w:pPr>
+        <w:ind w:left="3240" w:hanging="360"/>
+      </w:pPr>
+    </w:lvl>
+    <w:lvl w:ilvl="4" w:tplc="04210019" w:tentative="1">
+      <w:start w:val="1"/>
+      <w:numFmt w:val="lowerLetter"/>
+      <w:lvlText w:val="%5."/>
+      <w:lvlJc w:val="left"/>
+      <w:pPr>
+        <w:ind w:left="3960" w:hanging="360"/>
+      </w:pPr>
+    </w:lvl>
+    <w:lvl w:ilvl="5" w:tplc="0421001B" w:tentative="1">
+      <w:start w:val="1"/>
+      <w:numFmt w:val="lowerRoman"/>
+      <w:lvlText w:val="%6."/>
+      <w:lvlJc w:val="right"/>
+      <w:pPr>
+        <w:ind w:left="4680" w:hanging="180"/>
+      </w:pPr>
+    </w:lvl>
+    <w:lvl w:ilvl="6" w:tplc="0421000F" w:tentative="1">
+      <w:start w:val="1"/>
+      <w:numFmt w:val="decimal"/>
+      <w:lvlText w:val="%7."/>
+      <w:lvlJc w:val="left"/>
+      <w:pPr>
+        <w:ind w:left="5400" w:hanging="360"/>
+      </w:pPr>
+    </w:lvl>
+    <w:lvl w:ilvl="7" w:tplc="04210019" w:tentative="1">
+      <w:start w:val="1"/>
+      <w:numFmt w:val="lowerLetter"/>
+      <w:lvlText w:val="%8."/>
+      <w:lvlJc w:val="left"/>
+      <w:pPr>
+        <w:ind w:left="6120" w:hanging="360"/>
+      </w:pPr>
+    </w:lvl>
+    <w:lvl w:ilvl="8" w:tplc="0421001B" w:tentative="1">
+      <w:start w:val="1"/>
+      <w:numFmt w:val="lowerRoman"/>
+      <w:lvlText w:val="%9."/>
+      <w:lvlJc w:val="right"/>
+      <w:pPr>
+        <w:ind w:left="6840" w:hanging="180"/>
+      </w:pPr>
+    </w:lvl>
+  </w:abstractNum>
   <w:num w:numId="1">
     <w:abstractNumId w:val="0"/>
+  </w:num>
+  <w:num w:numId="2">
+    <w:abstractNumId w:val="4"/>
+  </w:num>
+  <w:num w:numId="3">
+    <w:abstractNumId w:val="1"/>
+  </w:num>
+  <w:num w:numId="4">
+    <w:abstractNumId w:val="2"/>
+  </w:num>
+  <w:num w:numId="5">
+    <w:abstractNumId w:val="3"/>
   </w:num>
 </w:numbering>
 </file>

</xml_diff>